<commit_message>
update backgroud survey document and section
</commit_message>
<xml_diff>
--- a/pre-training/pre_training_background_survey.docx
+++ b/pre-training/pre_training_background_survey.docx
@@ -386,7 +386,7 @@
           <w:rFonts w:ascii="EB Garamond" w:cs="EB Garamond" w:eastAsia="EB Garamond" w:hAnsi="EB Garamond"/>
           <w:rtl w:val="0"/>
         </w:rPr>
-        <w:t xml:space="preserve">Name </w:t>
+        <w:t xml:space="preserve">What is your full name? </w:t>
       </w:r>
       <w:r>
         <w:rPr>
@@ -394,7 +394,7 @@
           <w:b w:val="1"/>
           <w:rtl w:val="0"/>
         </w:rPr>
-        <w:t xml:space="preserve">[text field]</w:t>
+        <w:t xml:space="preserve">[text field, required]</w:t>
         <w:br w:type="textWrapping"/>
       </w:r>
     </w:p>
@@ -413,7 +413,48 @@
           <w:rFonts w:ascii="EB Garamond" w:cs="EB Garamond" w:eastAsia="EB Garamond" w:hAnsi="EB Garamond"/>
           <w:rtl w:val="0"/>
         </w:rPr>
-        <w:t xml:space="preserve">Chapter Name</w:t>
+        <w:t xml:space="preserve">What country do you primarily work in? </w:t>
+      </w:r>
+      <w:r>
+        <w:rPr>
+          <w:rFonts w:ascii="EB Garamond" w:cs="EB Garamond" w:eastAsia="EB Garamond" w:hAnsi="EB Garamond"/>
+          <w:b w:val="1"/>
+          <w:rtl w:val="0"/>
+        </w:rPr>
+        <w:t xml:space="preserve">[text field, required]</w:t>
+      </w:r>
+    </w:p>
+    <w:p>
+      <w:pPr>
+        <w:ind w:left="720" w:firstLine="0"/>
+        <w:contextualSpacing w:val="0"/>
+        <w:rPr>
+          <w:rFonts w:ascii="EB Garamond" w:cs="EB Garamond" w:eastAsia="EB Garamond" w:hAnsi="EB Garamond"/>
+          <w:b w:val="1"/>
+        </w:rPr>
+      </w:pPr>
+      <w:r>
+        <w:rPr>
+          <w:rtl w:val="0"/>
+        </w:rPr>
+      </w:r>
+    </w:p>
+    <w:p>
+      <w:pPr>
+        <w:numPr>
+          <w:ilvl w:val="0"/>
+          <w:numId w:val="3"/>
+        </w:numPr>
+        <w:ind w:left="720" w:hanging="360"/>
+        <w:contextualSpacing w:val="1"/>
+        <w:rPr/>
+      </w:pPr>
+      <w:r>
+        <w:rPr>
+          <w:rFonts w:ascii="EB Garamond" w:cs="EB Garamond" w:eastAsia="EB Garamond" w:hAnsi="EB Garamond"/>
+          <w:rtl w:val="0"/>
+        </w:rPr>
+        <w:t xml:space="preserve">Current organisationa affiliation in home countr</w:t>
       </w:r>
       <w:r>
         <w:rPr>
@@ -428,7 +469,7 @@
           <w:b w:val="1"/>
           <w:rtl w:val="0"/>
         </w:rPr>
-        <w:t xml:space="preserve">[text field]</w:t>
+        <w:t xml:space="preserve">[text field, required]</w:t>
         <w:br w:type="textWrapping"/>
       </w:r>
     </w:p>
@@ -455,7 +496,7 @@
           <w:b w:val="1"/>
           <w:rtl w:val="0"/>
         </w:rPr>
-        <w:t xml:space="preserve"> [paragraph]</w:t>
+        <w:t xml:space="preserve"> [paragraph, required]</w:t>
         <w:br w:type="textWrapping"/>
       </w:r>
     </w:p>
@@ -482,7 +523,7 @@
           <w:b w:val="1"/>
           <w:rtl w:val="0"/>
         </w:rPr>
-        <w:t xml:space="preserve">?[text field]</w:t>
+        <w:t xml:space="preserve">?[text field, required]</w:t>
         <w:br w:type="textWrapping"/>
       </w:r>
     </w:p>
@@ -524,7 +565,7 @@
           <w:b w:val="1"/>
           <w:rtl w:val="0"/>
         </w:rPr>
-        <w:t xml:space="preserve">[one-choice]</w:t>
+        <w:t xml:space="preserve">[one-choice, required]</w:t>
       </w:r>
     </w:p>
     <w:p>
@@ -654,7 +695,7 @@
           <w:b w:val="1"/>
           <w:rtl w:val="0"/>
         </w:rPr>
-        <w:t xml:space="preserve">[one-answer choice, with skip logic]</w:t>
+        <w:t xml:space="preserve">[one-answer choice, required]</w:t>
       </w:r>
       <w:r>
         <w:rPr>
@@ -779,7 +820,7 @@
           <w:b w:val="1"/>
           <w:rtl w:val="0"/>
         </w:rPr>
-        <w:t xml:space="preserve">[paragraph field]</w:t>
+        <w:t xml:space="preserve">[paragraph field, required]</w:t>
       </w:r>
       <w:r>
         <w:rPr>
@@ -812,7 +853,7 @@
           <w:b w:val="1"/>
           <w:rtl w:val="0"/>
         </w:rPr>
-        <w:t xml:space="preserve">[paragraph field]</w:t>
+        <w:t xml:space="preserve">[paragraph field, required]</w:t>
       </w:r>
       <w:r>
         <w:rPr>
@@ -845,7 +886,7 @@
           <w:b w:val="1"/>
           <w:rtl w:val="0"/>
         </w:rPr>
-        <w:t xml:space="preserve">[paragraph field]</w:t>
+        <w:t xml:space="preserve">[paragraph field, required]</w:t>
         <w:br w:type="textWrapping"/>
       </w:r>
       <w:r>
@@ -877,7 +918,7 @@
           <w:b w:val="1"/>
           <w:rtl w:val="0"/>
         </w:rPr>
-        <w:t xml:space="preserve">[multiple choice]</w:t>
+        <w:t xml:space="preserve">[multiple choice, required]</w:t>
       </w:r>
     </w:p>
     <w:p>

</xml_diff>